<commit_message>
HTML cell wrap fix #214
</commit_message>
<xml_diff>
--- a/tests/testthat/docx/test13.docx
+++ b/tests/testthat/docx/test13.docx
@@ -13,8 +13,8 @@
     <w:tbl>
       <w:tblPr>
         <w:tblCellMar>
-          <w:left w:w="72" w:type="dxa"/>
-          <w:right w:w="72" w:type="dxa"/>
+          <w:left w:w="32" w:type="dxa"/>
+          <w:right w:w="32" w:type="dxa"/>
         </w:tblCellMar>
         <w:tblW w:w="12960"/>
         <w:tblInd w:w="0" w:type="dxa"/>
@@ -119,21 +119,28 @@
     </w:p>
     <w:tbl>
       <w:tblPr>
-        <w:tblInd w:w="4110" w:type="dxa"/>
+        <w:tblInd w:w="4326" w:type="dxa"/>
         <w:tblStyle w:val="TableGrid"/>
-        <w:tblW w:w="4740" w:type="dxa"/>
-        <w:tblBorders/>
+        <w:tblW w:w="4567" w:type="dxa"/>
+        <w:tblBorders>
+          <w:top w:val="single" w:sz="4" w:space="0" w:color="auto"/>
+          <w:bottom w:val="single" w:sz="4" w:space="0" w:color="auto"/>
+          <w:left w:val="single" w:sz="4" w:space="0" w:color="auto"/>
+          <w:right w:val="single" w:sz="4" w:space="0" w:color="auto"/>
+          <w:insideH w:val="single" w:sz="4" w:space="0" w:color="auto"/>
+          <w:insideV w:val="single" w:sz="4" w:space="0" w:color="auto"/>
+        </w:tblBorders>
         <w:tblCellMar>
-          <w:left w:w="72" w:type="dxa"/>
-          <w:right w:w="72" w:type="dxa"/>
+          <w:left w:w="32" w:type="dxa"/>
+          <w:right w:w="32" w:type="dxa"/>
         </w:tblCellMar>
       </w:tblPr>
       <w:tblGrid>
         <w:gridCol w:w="1440"/>
         <w:gridCol w:w="1440"/>
-        <w:gridCol w:w="604"/>
-        <w:gridCol w:w="621"/>
-        <w:gridCol w:w="636"/>
+        <w:gridCol w:w="546"/>
+        <w:gridCol w:w="563"/>
+        <w:gridCol w:w="578"/>
       </w:tblGrid>
       <w:tr>
         <w:trPr>
@@ -144,6 +151,7 @@
             <w:tcW w:w="1440"/>
             <w:tcBorders>
               <w:bottom w:val="single" w:sz="4" w:space="0" w:color="auto"/>
+              <w:top w:val="single" w:sz="4" w:space="0" w:color="auto"/>
             </w:tcBorders>
             <w:vAlign w:val="bottom"/>
           </w:tcPr>
@@ -162,6 +170,7 @@
             <w:tcW w:w="1440"/>
             <w:tcBorders>
               <w:bottom w:val="single" w:sz="4" w:space="0" w:color="auto"/>
+              <w:top w:val="single" w:sz="4" w:space="0" w:color="auto"/>
             </w:tcBorders>
             <w:vAlign w:val="bottom"/>
           </w:tcPr>
@@ -177,9 +186,10 @@
         </w:tc>
         <w:tc>
           <w:tcPr>
-            <w:tcW w:w="604"/>
+            <w:tcW w:w="546"/>
             <w:tcBorders>
               <w:bottom w:val="single" w:sz="4" w:space="0" w:color="auto"/>
+              <w:top w:val="single" w:sz="4" w:space="0" w:color="auto"/>
             </w:tcBorders>
             <w:vAlign w:val="bottom"/>
           </w:tcPr>
@@ -195,9 +205,10 @@
         </w:tc>
         <w:tc>
           <w:tcPr>
-            <w:tcW w:w="621"/>
+            <w:tcW w:w="563"/>
             <w:tcBorders>
               <w:bottom w:val="single" w:sz="4" w:space="0" w:color="auto"/>
+              <w:top w:val="single" w:sz="4" w:space="0" w:color="auto"/>
             </w:tcBorders>
             <w:vAlign w:val="bottom"/>
           </w:tcPr>
@@ -213,9 +224,10 @@
         </w:tc>
         <w:tc>
           <w:tcPr>
-            <w:tcW w:w="636"/>
+            <w:tcW w:w="578"/>
             <w:tcBorders>
               <w:bottom w:val="single" w:sz="4" w:space="0" w:color="auto"/>
+              <w:top w:val="single" w:sz="4" w:space="0" w:color="auto"/>
             </w:tcBorders>
             <w:vAlign w:val="bottom"/>
           </w:tcPr>
@@ -319,7 +331,7 @@
         </w:tc>
       </w:tr>
       <w:trPr>
-        <w:trHeight w:hRule="exact" w:val="252"/>
+        <w:trHeight w:hRule="exact" w:val="504"/>
       </w:trPr>
       <w:tr>
         <w:tc>
@@ -586,7 +598,7 @@
         </w:tc>
       </w:tr>
       <w:trPr>
-        <w:trHeight w:hRule="exact" w:val="252"/>
+        <w:trHeight w:hRule="exact" w:val="504"/>
       </w:trPr>
       <w:tr>
         <w:tc>
@@ -596,100 +608,40 @@
               <w:spacing w:after="0"/>
             </w:pPr>
             <w:r>
-              <w:t xml:space="preserve">105</w:t>
-            </w:r>
-          </w:p>
-        </w:tc>
-        <w:tc>
-          <w:p>
-            <w:pPr>
-              <w:jc w:val="left"/>
-              <w:spacing w:after="0"/>
-            </w:pPr>
-            <w:r>
-              <w:t xml:space="preserve">Laner, Tahma</w:t>
-            </w:r>
-          </w:p>
-        </w:tc>
-        <w:tc>
-          <w:p>
-            <w:pPr>
-              <w:jc w:val="left"/>
-              <w:spacing w:after="0"/>
-            </w:pPr>
-            <w:r>
-              <w:t xml:space="preserve">F</w:t>
-            </w:r>
-          </w:p>
-        </w:tc>
-        <w:tc>
-          <w:p>
-            <w:pPr>
-              <w:jc w:val="right"/>
-              <w:spacing w:after="0"/>
-            </w:pPr>
-            <w:r>
-              <w:t xml:space="preserve">52</w:t>
-            </w:r>
-          </w:p>
-        </w:tc>
-        <w:tc>
-          <w:p>
-            <w:pPr>
-              <w:jc w:val="right"/>
-              <w:spacing w:after="0"/>
-            </w:pPr>
-            <w:r>
-              <w:t xml:space="preserve">B</w:t>
-            </w:r>
-          </w:p>
-        </w:tc>
-      </w:tr>
-      <w:trPr>
-        <w:trHeight w:hRule="exact" w:val="252"/>
-      </w:trPr>
-      <w:tr>
-        <w:tc>
-          <w:p>
-            <w:pPr>
-              <w:jc w:val="left"/>
-              <w:spacing w:after="0"/>
-            </w:pPr>
-            <w:r>
-              <w:t xml:space="preserve">106</w:t>
-            </w:r>
-          </w:p>
-        </w:tc>
-        <w:tc>
-          <w:p>
-            <w:pPr>
-              <w:jc w:val="left"/>
-              <w:spacing w:after="0"/>
-            </w:pPr>
-            <w:r>
-              <w:t xml:space="preserve">Perry, Sean</w:t>
-            </w:r>
-          </w:p>
-        </w:tc>
-        <w:tc>
-          <w:p>
-            <w:pPr>
-              <w:jc w:val="left"/>
-              <w:spacing w:after="0"/>
-            </w:pPr>
-            <w:r>
-              <w:t xml:space="preserve">M</w:t>
-            </w:r>
-          </w:p>
-        </w:tc>
-        <w:tc>
-          <w:p>
-            <w:pPr>
-              <w:jc w:val="right"/>
-              <w:spacing w:after="0"/>
-            </w:pPr>
-            <w:r>
-              <w:t xml:space="preserve">21</w:t>
+              <w:t xml:space="preserve"> </w:t>
+            </w:r>
+          </w:p>
+        </w:tc>
+        <w:tc>
+          <w:p>
+            <w:pPr>
+              <w:jc w:val="left"/>
+              <w:spacing w:after="0"/>
+            </w:pPr>
+            <w:r>
+              <w:t xml:space="preserve"> </w:t>
+            </w:r>
+          </w:p>
+        </w:tc>
+        <w:tc>
+          <w:p>
+            <w:pPr>
+              <w:jc w:val="left"/>
+              <w:spacing w:after="0"/>
+            </w:pPr>
+            <w:r>
+              <w:t xml:space="preserve"> </w:t>
+            </w:r>
+          </w:p>
+        </w:tc>
+        <w:tc>
+          <w:p>
+            <w:pPr>
+              <w:jc w:val="right"/>
+              <w:spacing w:after="0"/>
+            </w:pPr>
+            <w:r>
+              <w:t xml:space="preserve"> </w:t>
             </w:r>
           </w:p>
         </w:tc>
@@ -716,36 +668,18 @@
               <w:spacing w:after="0"/>
             </w:pPr>
             <w:r>
-              <w:t xml:space="preserve">107</w:t>
-            </w:r>
-          </w:p>
-        </w:tc>
-        <w:tc>
-          <w:p>
-            <w:pPr>
-              <w:jc w:val="left"/>
-              <w:spacing w:after="0"/>
-            </w:pPr>
-            <w:r>
-              <w:t xml:space="preserve">Crews,</w:t>
-            </w:r>
-          </w:p>
-          <w:p>
-            <w:pPr>
-              <w:jc w:val="left"/>
-              <w:spacing w:after="0"/>
-            </w:pPr>
-            <w:r>
-              <w:t xml:space="preserve">Deshawn</w:t>
-            </w:r>
-          </w:p>
-          <w:p>
-            <w:pPr>
-              <w:jc w:val="left"/>
-              <w:spacing w:after="0"/>
-            </w:pPr>
-            <w:r>
-              <w:t xml:space="preserve">Joseph</w:t>
+              <w:t xml:space="preserve">105</w:t>
+            </w:r>
+          </w:p>
+        </w:tc>
+        <w:tc>
+          <w:p>
+            <w:pPr>
+              <w:jc w:val="left"/>
+              <w:spacing w:after="0"/>
+            </w:pPr>
+            <w:r>
+              <w:t xml:space="preserve">Laner, Tahma</w:t>
             </w:r>
           </w:p>
         </w:tc>
@@ -767,78 +701,18 @@
               <w:spacing w:after="0"/>
             </w:pPr>
             <w:r>
-              <w:t xml:space="preserve">38</w:t>
-            </w:r>
-          </w:p>
-        </w:tc>
-        <w:tc>
-          <w:p>
-            <w:pPr>
-              <w:jc w:val="right"/>
-              <w:spacing w:after="0"/>
-            </w:pPr>
-            <w:r>
-              <w:t xml:space="preserve"> </w:t>
-            </w:r>
-          </w:p>
-        </w:tc>
-      </w:tr>
-      <w:trPr>
-        <w:trHeight w:hRule="exact" w:val="252"/>
-      </w:trPr>
-      <w:tr>
-        <w:tc>
-          <w:p>
-            <w:pPr>
-              <w:jc w:val="left"/>
-              <w:spacing w:after="0"/>
-            </w:pPr>
-            <w:r>
-              <w:t xml:space="preserve">108</w:t>
-            </w:r>
-          </w:p>
-        </w:tc>
-        <w:tc>
-          <w:p>
-            <w:pPr>
-              <w:jc w:val="left"/>
-              <w:spacing w:after="0"/>
-            </w:pPr>
-            <w:r>
-              <w:t xml:space="preserve">Person, Ladon</w:t>
-            </w:r>
-          </w:p>
-        </w:tc>
-        <w:tc>
-          <w:p>
-            <w:pPr>
-              <w:jc w:val="left"/>
-              <w:spacing w:after="0"/>
-            </w:pPr>
-            <w:r>
-              <w:t xml:space="preserve">F</w:t>
-            </w:r>
-          </w:p>
-        </w:tc>
-        <w:tc>
-          <w:p>
-            <w:pPr>
-              <w:jc w:val="right"/>
-              <w:spacing w:after="0"/>
-            </w:pPr>
-            <w:r>
-              <w:t xml:space="preserve">62</w:t>
-            </w:r>
-          </w:p>
-        </w:tc>
-        <w:tc>
-          <w:p>
-            <w:pPr>
-              <w:jc w:val="right"/>
-              <w:spacing w:after="0"/>
-            </w:pPr>
-            <w:r>
-              <w:t xml:space="preserve"> </w:t>
+              <w:t xml:space="preserve">52</w:t>
+            </w:r>
+          </w:p>
+        </w:tc>
+        <w:tc>
+          <w:p>
+            <w:pPr>
+              <w:jc w:val="right"/>
+              <w:spacing w:after="0"/>
+            </w:pPr>
+            <w:r>
+              <w:t xml:space="preserve">B</w:t>
             </w:r>
           </w:p>
         </w:tc>
@@ -854,6 +728,222 @@
               <w:spacing w:after="0"/>
             </w:pPr>
             <w:r>
+              <w:t xml:space="preserve">106</w:t>
+            </w:r>
+          </w:p>
+        </w:tc>
+        <w:tc>
+          <w:p>
+            <w:pPr>
+              <w:jc w:val="left"/>
+              <w:spacing w:after="0"/>
+            </w:pPr>
+            <w:r>
+              <w:t xml:space="preserve">Perry, Sean</w:t>
+            </w:r>
+          </w:p>
+        </w:tc>
+        <w:tc>
+          <w:p>
+            <w:pPr>
+              <w:jc w:val="left"/>
+              <w:spacing w:after="0"/>
+            </w:pPr>
+            <w:r>
+              <w:t xml:space="preserve">M</w:t>
+            </w:r>
+          </w:p>
+        </w:tc>
+        <w:tc>
+          <w:p>
+            <w:pPr>
+              <w:jc w:val="right"/>
+              <w:spacing w:after="0"/>
+            </w:pPr>
+            <w:r>
+              <w:t xml:space="preserve">21</w:t>
+            </w:r>
+          </w:p>
+        </w:tc>
+        <w:tc>
+          <w:p>
+            <w:pPr>
+              <w:jc w:val="right"/>
+              <w:spacing w:after="0"/>
+            </w:pPr>
+            <w:r>
+              <w:t xml:space="preserve"> </w:t>
+            </w:r>
+          </w:p>
+        </w:tc>
+      </w:tr>
+      <w:trPr>
+        <w:trHeight w:hRule="exact" w:val="504"/>
+      </w:trPr>
+      <w:tr>
+        <w:tc>
+          <w:p>
+            <w:pPr>
+              <w:jc w:val="left"/>
+              <w:spacing w:after="0"/>
+            </w:pPr>
+            <w:r>
+              <w:t xml:space="preserve">107</w:t>
+            </w:r>
+          </w:p>
+        </w:tc>
+        <w:tc>
+          <w:p>
+            <w:pPr>
+              <w:jc w:val="left"/>
+              <w:spacing w:after="0"/>
+            </w:pPr>
+            <w:r>
+              <w:t xml:space="preserve">Crews,</w:t>
+            </w:r>
+          </w:p>
+          <w:p>
+            <w:pPr>
+              <w:jc w:val="left"/>
+              <w:spacing w:after="0"/>
+            </w:pPr>
+            <w:r>
+              <w:t xml:space="preserve">Deshawn</w:t>
+            </w:r>
+          </w:p>
+          <w:p>
+            <w:pPr>
+              <w:jc w:val="left"/>
+              <w:spacing w:after="0"/>
+            </w:pPr>
+            <w:r>
+              <w:t xml:space="preserve">Joseph</w:t>
+            </w:r>
+          </w:p>
+        </w:tc>
+        <w:tc>
+          <w:p>
+            <w:pPr>
+              <w:jc w:val="left"/>
+              <w:spacing w:after="0"/>
+            </w:pPr>
+            <w:r>
+              <w:t xml:space="preserve">F</w:t>
+            </w:r>
+          </w:p>
+        </w:tc>
+        <w:tc>
+          <w:p>
+            <w:pPr>
+              <w:jc w:val="right"/>
+              <w:spacing w:after="0"/>
+            </w:pPr>
+            <w:r>
+              <w:t xml:space="preserve">38</w:t>
+            </w:r>
+          </w:p>
+        </w:tc>
+        <w:tc>
+          <w:p>
+            <w:pPr>
+              <w:jc w:val="right"/>
+              <w:spacing w:after="0"/>
+            </w:pPr>
+            <w:r>
+              <w:t xml:space="preserve"> </w:t>
+            </w:r>
+          </w:p>
+        </w:tc>
+      </w:tr>
+      <w:trPr>
+        <w:trHeight w:hRule="exact" w:val="504"/>
+      </w:trPr>
+      <w:tr>
+        <w:tc>
+          <w:p>
+            <w:pPr>
+              <w:jc w:val="left"/>
+              <w:spacing w:after="0"/>
+            </w:pPr>
+            <w:r>
+              <w:t xml:space="preserve">108</w:t>
+            </w:r>
+          </w:p>
+        </w:tc>
+        <w:tc>
+          <w:p>
+            <w:pPr>
+              <w:jc w:val="left"/>
+              <w:spacing w:after="0"/>
+            </w:pPr>
+            <w:r>
+              <w:t xml:space="preserve">Person, Ladon</w:t>
+            </w:r>
+          </w:p>
+          <w:p>
+            <w:pPr>
+              <w:jc w:val="left"/>
+              <w:spacing w:after="0"/>
+            </w:pPr>
+            <w:r>
+              <w:t xml:space="preserve">here is some</w:t>
+            </w:r>
+          </w:p>
+          <w:p>
+            <w:pPr>
+              <w:jc w:val="left"/>
+              <w:spacing w:after="0"/>
+            </w:pPr>
+            <w:r>
+              <w:t xml:space="preserve">more</w:t>
+            </w:r>
+          </w:p>
+        </w:tc>
+        <w:tc>
+          <w:p>
+            <w:pPr>
+              <w:jc w:val="left"/>
+              <w:spacing w:after="0"/>
+            </w:pPr>
+            <w:r>
+              <w:t xml:space="preserve">F</w:t>
+            </w:r>
+          </w:p>
+        </w:tc>
+        <w:tc>
+          <w:p>
+            <w:pPr>
+              <w:jc w:val="right"/>
+              <w:spacing w:after="0"/>
+            </w:pPr>
+            <w:r>
+              <w:t xml:space="preserve">62</w:t>
+            </w:r>
+          </w:p>
+        </w:tc>
+        <w:tc>
+          <w:p>
+            <w:pPr>
+              <w:jc w:val="right"/>
+              <w:spacing w:after="0"/>
+            </w:pPr>
+            <w:r>
+              <w:t xml:space="preserve"> </w:t>
+            </w:r>
+          </w:p>
+        </w:tc>
+      </w:tr>
+      <w:trPr>
+        <w:trHeight w:hRule="exact" w:val="504"/>
+      </w:trPr>
+      <w:tr>
+        <w:tc>
+          <w:p>
+            <w:pPr>
+              <w:jc w:val="left"/>
+              <w:spacing w:after="0"/>
+            </w:pPr>
+            <w:r>
               <w:t xml:space="preserve">109</w:t>
             </w:r>
           </w:p>
@@ -874,7 +964,25 @@
               <w:spacing w:after="0"/>
             </w:pPr>
             <w:r>
-              <w:t xml:space="preserve">Shaileigh</w:t>
+              <w:t xml:space="preserve">Shaileigh and</w:t>
+            </w:r>
+          </w:p>
+          <w:p>
+            <w:pPr>
+              <w:jc w:val="left"/>
+              <w:spacing w:after="0"/>
+            </w:pPr>
+            <w:r>
+              <w:t xml:space="preserve">more and more</w:t>
+            </w:r>
+          </w:p>
+          <w:p>
+            <w:pPr>
+              <w:jc w:val="left"/>
+              <w:spacing w:after="0"/>
+            </w:pPr>
+            <w:r>
+              <w:t xml:space="preserve">and even more</w:t>
             </w:r>
           </w:p>
         </w:tc>
@@ -912,88 +1020,67 @@
           </w:p>
         </w:tc>
       </w:tr>
+      <w:trPr>
+        <w:trHeight w:hRule="exact" w:val="504"/>
+      </w:trPr>
+      <w:tr>
+        <w:tc>
+          <w:p>
+            <w:pPr>
+              <w:jc w:val="left"/>
+              <w:spacing w:after="0"/>
+            </w:pPr>
+            <w:r>
+              <w:t xml:space="preserve"> </w:t>
+            </w:r>
+          </w:p>
+        </w:tc>
+        <w:tc>
+          <w:p>
+            <w:pPr>
+              <w:jc w:val="left"/>
+              <w:spacing w:after="0"/>
+            </w:pPr>
+            <w:r>
+              <w:t xml:space="preserve"> </w:t>
+            </w:r>
+          </w:p>
+        </w:tc>
+        <w:tc>
+          <w:p>
+            <w:pPr>
+              <w:jc w:val="left"/>
+              <w:spacing w:after="0"/>
+            </w:pPr>
+            <w:r>
+              <w:t xml:space="preserve"> </w:t>
+            </w:r>
+          </w:p>
+        </w:tc>
+        <w:tc>
+          <w:p>
+            <w:pPr>
+              <w:jc w:val="right"/>
+              <w:spacing w:after="0"/>
+            </w:pPr>
+            <w:r>
+              <w:t xml:space="preserve"> </w:t>
+            </w:r>
+          </w:p>
+        </w:tc>
+        <w:tc>
+          <w:p>
+            <w:pPr>
+              <w:jc w:val="right"/>
+              <w:spacing w:after="0"/>
+            </w:pPr>
+            <w:r>
+              <w:t xml:space="preserve"> </w:t>
+            </w:r>
+          </w:p>
+        </w:tc>
+      </w:tr>
     </w:tbl>
-    <w:p>
-      <w:pPr>
-        <w:spacing w:after="8" w:line="260" w:lineRule="auto"/>
-        <w:contextualSpacing/>
-        <w:rPr>
-          <w:sz w:val="20"/>
-        </w:rPr>
-      </w:pPr>
-    </w:p>
-    <w:p>
-      <w:pPr>
-        <w:spacing w:after="8" w:line="260" w:lineRule="auto"/>
-        <w:contextualSpacing/>
-        <w:rPr>
-          <w:sz w:val="20"/>
-        </w:rPr>
-      </w:pPr>
-    </w:p>
-    <w:p>
-      <w:pPr>
-        <w:spacing w:after="8" w:line="260" w:lineRule="auto"/>
-        <w:contextualSpacing/>
-        <w:rPr>
-          <w:sz w:val="20"/>
-        </w:rPr>
-      </w:pPr>
-    </w:p>
-    <w:p>
-      <w:pPr>
-        <w:spacing w:after="8" w:line="260" w:lineRule="auto"/>
-        <w:contextualSpacing/>
-        <w:rPr>
-          <w:sz w:val="20"/>
-        </w:rPr>
-      </w:pPr>
-    </w:p>
-    <w:p>
-      <w:pPr>
-        <w:spacing w:after="8" w:line="260" w:lineRule="auto"/>
-        <w:contextualSpacing/>
-        <w:rPr>
-          <w:sz w:val="20"/>
-        </w:rPr>
-      </w:pPr>
-    </w:p>
-    <w:p>
-      <w:pPr>
-        <w:spacing w:after="8" w:line="260" w:lineRule="auto"/>
-        <w:contextualSpacing/>
-        <w:rPr>
-          <w:sz w:val="20"/>
-        </w:rPr>
-      </w:pPr>
-    </w:p>
-    <w:p>
-      <w:pPr>
-        <w:spacing w:after="8" w:line="260" w:lineRule="auto"/>
-        <w:contextualSpacing/>
-        <w:rPr>
-          <w:sz w:val="20"/>
-        </w:rPr>
-      </w:pPr>
-    </w:p>
-    <w:p>
-      <w:pPr>
-        <w:spacing w:after="8" w:line="260" w:lineRule="auto"/>
-        <w:contextualSpacing/>
-        <w:rPr>
-          <w:sz w:val="20"/>
-        </w:rPr>
-      </w:pPr>
-    </w:p>
-    <w:p>
-      <w:pPr>
-        <w:spacing w:after="8" w:line="260" w:lineRule="auto"/>
-        <w:contextualSpacing/>
-        <w:rPr>
-          <w:sz w:val="20"/>
-        </w:rPr>
-      </w:pPr>
-    </w:p>
     <w:p>
       <w:pPr>
         <w:spacing w:after="8" w:line="260" w:lineRule="auto"/>
@@ -1024,8 +1111,8 @@
     <w:tbl>
       <w:tblPr>
         <w:tblCellMar>
-          <w:left w:w="72" w:type="dxa"/>
-          <w:right w:w="72" w:type="dxa"/>
+          <w:left w:w="32" w:type="dxa"/>
+          <w:right w:w="32" w:type="dxa"/>
         </w:tblCellMar>
         <w:tblW w:w="12962"/>
         <w:tblInd w:w="0" w:type="dxa"/>

</xml_diff>

<commit_message>
Borders on labels and blanks
</commit_message>
<xml_diff>
--- a/tests/testthat/docx/test13.docx
+++ b/tests/testthat/docx/test13.docx
@@ -331,7 +331,7 @@
         </w:tc>
       </w:tr>
       <w:trPr>
-        <w:trHeight w:hRule="exact" w:val="504"/>
+        <w:trHeight w:hRule="exact" w:val="252"/>
       </w:trPr>
       <w:tr>
         <w:tc>
@@ -598,10 +598,13 @@
         </w:tc>
       </w:tr>
       <w:trPr>
-        <w:trHeight w:hRule="exact" w:val="504"/>
+        <w:trHeight w:hRule="exact" w:val="252"/>
       </w:trPr>
       <w:tr>
         <w:tc>
+          <w:tcPr>
+            <w:gridSpan w:val="5"/>
+          </w:tcPr>
           <w:p>
             <w:pPr>
               <w:jc w:val="left"/>
@@ -612,10 +615,119 @@
             </w:r>
           </w:p>
         </w:tc>
-        <w:tc>
-          <w:p>
-            <w:pPr>
-              <w:jc w:val="left"/>
+      </w:tr>
+      <w:trPr>
+        <w:trHeight w:hRule="exact" w:val="252"/>
+      </w:trPr>
+      <w:tr>
+        <w:tc>
+          <w:p>
+            <w:pPr>
+              <w:jc w:val="left"/>
+              <w:spacing w:after="0"/>
+            </w:pPr>
+            <w:r>
+              <w:t xml:space="preserve">105</w:t>
+            </w:r>
+          </w:p>
+        </w:tc>
+        <w:tc>
+          <w:p>
+            <w:pPr>
+              <w:jc w:val="left"/>
+              <w:spacing w:after="0"/>
+            </w:pPr>
+            <w:r>
+              <w:t xml:space="preserve">Laner, Tahma</w:t>
+            </w:r>
+          </w:p>
+        </w:tc>
+        <w:tc>
+          <w:p>
+            <w:pPr>
+              <w:jc w:val="left"/>
+              <w:spacing w:after="0"/>
+            </w:pPr>
+            <w:r>
+              <w:t xml:space="preserve">F</w:t>
+            </w:r>
+          </w:p>
+        </w:tc>
+        <w:tc>
+          <w:p>
+            <w:pPr>
+              <w:jc w:val="right"/>
+              <w:spacing w:after="0"/>
+            </w:pPr>
+            <w:r>
+              <w:t xml:space="preserve">52</w:t>
+            </w:r>
+          </w:p>
+        </w:tc>
+        <w:tc>
+          <w:p>
+            <w:pPr>
+              <w:jc w:val="right"/>
+              <w:spacing w:after="0"/>
+            </w:pPr>
+            <w:r>
+              <w:t xml:space="preserve">B</w:t>
+            </w:r>
+          </w:p>
+        </w:tc>
+      </w:tr>
+      <w:trPr>
+        <w:trHeight w:hRule="exact" w:val="252"/>
+      </w:trPr>
+      <w:tr>
+        <w:tc>
+          <w:p>
+            <w:pPr>
+              <w:jc w:val="left"/>
+              <w:spacing w:after="0"/>
+            </w:pPr>
+            <w:r>
+              <w:t xml:space="preserve">106</w:t>
+            </w:r>
+          </w:p>
+        </w:tc>
+        <w:tc>
+          <w:p>
+            <w:pPr>
+              <w:jc w:val="left"/>
+              <w:spacing w:after="0"/>
+            </w:pPr>
+            <w:r>
+              <w:t xml:space="preserve">Perry, Sean</w:t>
+            </w:r>
+          </w:p>
+        </w:tc>
+        <w:tc>
+          <w:p>
+            <w:pPr>
+              <w:jc w:val="left"/>
+              <w:spacing w:after="0"/>
+            </w:pPr>
+            <w:r>
+              <w:t xml:space="preserve">M</w:t>
+            </w:r>
+          </w:p>
+        </w:tc>
+        <w:tc>
+          <w:p>
+            <w:pPr>
+              <w:jc w:val="right"/>
+              <w:spacing w:after="0"/>
+            </w:pPr>
+            <w:r>
+              <w:t xml:space="preserve">21</w:t>
+            </w:r>
+          </w:p>
+        </w:tc>
+        <w:tc>
+          <w:p>
+            <w:pPr>
+              <w:jc w:val="right"/>
               <w:spacing w:after="0"/>
             </w:pPr>
             <w:r>
@@ -623,10 +735,77 @@
             </w:r>
           </w:p>
         </w:tc>
-        <w:tc>
-          <w:p>
-            <w:pPr>
-              <w:jc w:val="left"/>
+      </w:tr>
+      <w:trPr>
+        <w:trHeight w:hRule="exact" w:val="756"/>
+      </w:trPr>
+      <w:tr>
+        <w:tc>
+          <w:p>
+            <w:pPr>
+              <w:jc w:val="left"/>
+              <w:spacing w:after="0"/>
+            </w:pPr>
+            <w:r>
+              <w:t xml:space="preserve">107</w:t>
+            </w:r>
+          </w:p>
+        </w:tc>
+        <w:tc>
+          <w:p>
+            <w:pPr>
+              <w:jc w:val="left"/>
+              <w:spacing w:after="0"/>
+            </w:pPr>
+            <w:r>
+              <w:t xml:space="preserve">Crews,</w:t>
+            </w:r>
+          </w:p>
+          <w:p>
+            <w:pPr>
+              <w:jc w:val="left"/>
+              <w:spacing w:after="0"/>
+            </w:pPr>
+            <w:r>
+              <w:t xml:space="preserve">Deshawn</w:t>
+            </w:r>
+          </w:p>
+          <w:p>
+            <w:pPr>
+              <w:jc w:val="left"/>
+              <w:spacing w:after="0"/>
+            </w:pPr>
+            <w:r>
+              <w:t xml:space="preserve">Joseph</w:t>
+            </w:r>
+          </w:p>
+        </w:tc>
+        <w:tc>
+          <w:p>
+            <w:pPr>
+              <w:jc w:val="left"/>
+              <w:spacing w:after="0"/>
+            </w:pPr>
+            <w:r>
+              <w:t xml:space="preserve">F</w:t>
+            </w:r>
+          </w:p>
+        </w:tc>
+        <w:tc>
+          <w:p>
+            <w:pPr>
+              <w:jc w:val="right"/>
+              <w:spacing w:after="0"/>
+            </w:pPr>
+            <w:r>
+              <w:t xml:space="preserve">38</w:t>
+            </w:r>
+          </w:p>
+        </w:tc>
+        <w:tc>
+          <w:p>
+            <w:pPr>
+              <w:jc w:val="right"/>
               <w:spacing w:after="0"/>
             </w:pPr>
             <w:r>
@@ -634,6 +813,73 @@
             </w:r>
           </w:p>
         </w:tc>
+      </w:tr>
+      <w:trPr>
+        <w:trHeight w:hRule="exact" w:val="756"/>
+      </w:trPr>
+      <w:tr>
+        <w:tc>
+          <w:p>
+            <w:pPr>
+              <w:jc w:val="left"/>
+              <w:spacing w:after="0"/>
+            </w:pPr>
+            <w:r>
+              <w:t xml:space="preserve">108</w:t>
+            </w:r>
+          </w:p>
+        </w:tc>
+        <w:tc>
+          <w:p>
+            <w:pPr>
+              <w:jc w:val="left"/>
+              <w:spacing w:after="0"/>
+            </w:pPr>
+            <w:r>
+              <w:t xml:space="preserve">Person, Ladon</w:t>
+            </w:r>
+          </w:p>
+          <w:p>
+            <w:pPr>
+              <w:jc w:val="left"/>
+              <w:spacing w:after="0"/>
+            </w:pPr>
+            <w:r>
+              <w:t xml:space="preserve">here is some</w:t>
+            </w:r>
+          </w:p>
+          <w:p>
+            <w:pPr>
+              <w:jc w:val="left"/>
+              <w:spacing w:after="0"/>
+            </w:pPr>
+            <w:r>
+              <w:t xml:space="preserve">more</w:t>
+            </w:r>
+          </w:p>
+        </w:tc>
+        <w:tc>
+          <w:p>
+            <w:pPr>
+              <w:jc w:val="left"/>
+              <w:spacing w:after="0"/>
+            </w:pPr>
+            <w:r>
+              <w:t xml:space="preserve">F</w:t>
+            </w:r>
+          </w:p>
+        </w:tc>
+        <w:tc>
+          <w:p>
+            <w:pPr>
+              <w:jc w:val="right"/>
+              <w:spacing w:after="0"/>
+            </w:pPr>
+            <w:r>
+              <w:t xml:space="preserve">62</w:t>
+            </w:r>
+          </w:p>
+        </w:tc>
         <w:tc>
           <w:p>
             <w:pPr>
@@ -645,6 +891,100 @@
             </w:r>
           </w:p>
         </w:tc>
+      </w:tr>
+      <w:trPr>
+        <w:trHeight w:hRule="exact" w:val="1512"/>
+      </w:trPr>
+      <w:tr>
+        <w:tc>
+          <w:p>
+            <w:pPr>
+              <w:jc w:val="left"/>
+              <w:spacing w:after="0"/>
+            </w:pPr>
+            <w:r>
+              <w:t xml:space="preserve">109</w:t>
+            </w:r>
+          </w:p>
+        </w:tc>
+        <w:tc>
+          <w:p>
+            <w:pPr>
+              <w:jc w:val="left"/>
+              <w:spacing w:after="0"/>
+            </w:pPr>
+            <w:r>
+              <w:t xml:space="preserve">Smith,</w:t>
+            </w:r>
+          </w:p>
+          <w:p>
+            <w:pPr>
+              <w:jc w:val="left"/>
+              <w:spacing w:after="0"/>
+            </w:pPr>
+            <w:r>
+              <w:t xml:space="preserve">Shaileigh and</w:t>
+            </w:r>
+          </w:p>
+          <w:p>
+            <w:pPr>
+              <w:jc w:val="left"/>
+              <w:spacing w:after="0"/>
+            </w:pPr>
+            <w:r>
+              <w:t xml:space="preserve">more and more</w:t>
+            </w:r>
+          </w:p>
+          <w:p>
+            <w:pPr>
+              <w:jc w:val="left"/>
+              <w:spacing w:after="0"/>
+            </w:pPr>
+            <w:r>
+              <w:t xml:space="preserve">and even more</w:t>
+            </w:r>
+          </w:p>
+          <w:p>
+            <w:pPr>
+              <w:jc w:val="left"/>
+              <w:spacing w:after="0"/>
+            </w:pPr>
+            <w:r>
+              <w:t xml:space="preserve">and more and</w:t>
+            </w:r>
+          </w:p>
+          <w:p>
+            <w:pPr>
+              <w:jc w:val="left"/>
+              <w:spacing w:after="0"/>
+            </w:pPr>
+            <w:r>
+              <w:t xml:space="preserve">more</w:t>
+            </w:r>
+          </w:p>
+        </w:tc>
+        <w:tc>
+          <w:p>
+            <w:pPr>
+              <w:jc w:val="left"/>
+              <w:spacing w:after="0"/>
+            </w:pPr>
+            <w:r>
+              <w:t xml:space="preserve">M</w:t>
+            </w:r>
+          </w:p>
+        </w:tc>
+        <w:tc>
+          <w:p>
+            <w:pPr>
+              <w:jc w:val="right"/>
+              <w:spacing w:after="0"/>
+            </w:pPr>
+            <w:r>
+              <w:t xml:space="preserve">26</w:t>
+            </w:r>
+          </w:p>
+        </w:tc>
         <w:tc>
           <w:p>
             <w:pPr>
@@ -658,117 +998,16 @@
         </w:tc>
       </w:tr>
       <w:trPr>
-        <w:trHeight w:hRule="exact" w:val="504"/>
+        <w:trHeight w:hRule="exact" w:val="252"/>
       </w:trPr>
       <w:tr>
         <w:tc>
-          <w:p>
-            <w:pPr>
-              <w:jc w:val="left"/>
-              <w:spacing w:after="0"/>
-            </w:pPr>
-            <w:r>
-              <w:t xml:space="preserve">105</w:t>
-            </w:r>
-          </w:p>
-        </w:tc>
-        <w:tc>
-          <w:p>
-            <w:pPr>
-              <w:jc w:val="left"/>
-              <w:spacing w:after="0"/>
-            </w:pPr>
-            <w:r>
-              <w:t xml:space="preserve">Laner, Tahma</w:t>
-            </w:r>
-          </w:p>
-        </w:tc>
-        <w:tc>
-          <w:p>
-            <w:pPr>
-              <w:jc w:val="left"/>
-              <w:spacing w:after="0"/>
-            </w:pPr>
-            <w:r>
-              <w:t xml:space="preserve">F</w:t>
-            </w:r>
-          </w:p>
-        </w:tc>
-        <w:tc>
-          <w:p>
-            <w:pPr>
-              <w:jc w:val="right"/>
-              <w:spacing w:after="0"/>
-            </w:pPr>
-            <w:r>
-              <w:t xml:space="preserve">52</w:t>
-            </w:r>
-          </w:p>
-        </w:tc>
-        <w:tc>
-          <w:p>
-            <w:pPr>
-              <w:jc w:val="right"/>
-              <w:spacing w:after="0"/>
-            </w:pPr>
-            <w:r>
-              <w:t xml:space="preserve">B</w:t>
-            </w:r>
-          </w:p>
-        </w:tc>
-      </w:tr>
-      <w:trPr>
-        <w:trHeight w:hRule="exact" w:val="504"/>
-      </w:trPr>
-      <w:tr>
-        <w:tc>
-          <w:p>
-            <w:pPr>
-              <w:jc w:val="left"/>
-              <w:spacing w:after="0"/>
-            </w:pPr>
-            <w:r>
-              <w:t xml:space="preserve">106</w:t>
-            </w:r>
-          </w:p>
-        </w:tc>
-        <w:tc>
-          <w:p>
-            <w:pPr>
-              <w:jc w:val="left"/>
-              <w:spacing w:after="0"/>
-            </w:pPr>
-            <w:r>
-              <w:t xml:space="preserve">Perry, Sean</w:t>
-            </w:r>
-          </w:p>
-        </w:tc>
-        <w:tc>
-          <w:p>
-            <w:pPr>
-              <w:jc w:val="left"/>
-              <w:spacing w:after="0"/>
-            </w:pPr>
-            <w:r>
-              <w:t xml:space="preserve">M</w:t>
-            </w:r>
-          </w:p>
-        </w:tc>
-        <w:tc>
-          <w:p>
-            <w:pPr>
-              <w:jc w:val="right"/>
-              <w:spacing w:after="0"/>
-            </w:pPr>
-            <w:r>
-              <w:t xml:space="preserve">21</w:t>
-            </w:r>
-          </w:p>
-        </w:tc>
-        <w:tc>
-          <w:p>
-            <w:pPr>
-              <w:jc w:val="right"/>
+          <w:tcPr>
+            <w:gridSpan w:val="5"/>
+          </w:tcPr>
+          <w:p>
+            <w:pPr>
+              <w:jc w:val="left"/>
               <w:spacing w:after="0"/>
             </w:pPr>
             <w:r>
@@ -777,319 +1016,7 @@
           </w:p>
         </w:tc>
       </w:tr>
-      <w:trPr>
-        <w:trHeight w:hRule="exact" w:val="504"/>
-      </w:trPr>
-      <w:tr>
-        <w:tc>
-          <w:p>
-            <w:pPr>
-              <w:jc w:val="left"/>
-              <w:spacing w:after="0"/>
-            </w:pPr>
-            <w:r>
-              <w:t xml:space="preserve">107</w:t>
-            </w:r>
-          </w:p>
-        </w:tc>
-        <w:tc>
-          <w:p>
-            <w:pPr>
-              <w:jc w:val="left"/>
-              <w:spacing w:after="0"/>
-            </w:pPr>
-            <w:r>
-              <w:t xml:space="preserve">Crews,</w:t>
-            </w:r>
-          </w:p>
-          <w:p>
-            <w:pPr>
-              <w:jc w:val="left"/>
-              <w:spacing w:after="0"/>
-            </w:pPr>
-            <w:r>
-              <w:t xml:space="preserve">Deshawn</w:t>
-            </w:r>
-          </w:p>
-          <w:p>
-            <w:pPr>
-              <w:jc w:val="left"/>
-              <w:spacing w:after="0"/>
-            </w:pPr>
-            <w:r>
-              <w:t xml:space="preserve">Joseph</w:t>
-            </w:r>
-          </w:p>
-        </w:tc>
-        <w:tc>
-          <w:p>
-            <w:pPr>
-              <w:jc w:val="left"/>
-              <w:spacing w:after="0"/>
-            </w:pPr>
-            <w:r>
-              <w:t xml:space="preserve">F</w:t>
-            </w:r>
-          </w:p>
-        </w:tc>
-        <w:tc>
-          <w:p>
-            <w:pPr>
-              <w:jc w:val="right"/>
-              <w:spacing w:after="0"/>
-            </w:pPr>
-            <w:r>
-              <w:t xml:space="preserve">38</w:t>
-            </w:r>
-          </w:p>
-        </w:tc>
-        <w:tc>
-          <w:p>
-            <w:pPr>
-              <w:jc w:val="right"/>
-              <w:spacing w:after="0"/>
-            </w:pPr>
-            <w:r>
-              <w:t xml:space="preserve"> </w:t>
-            </w:r>
-          </w:p>
-        </w:tc>
-      </w:tr>
-      <w:trPr>
-        <w:trHeight w:hRule="exact" w:val="504"/>
-      </w:trPr>
-      <w:tr>
-        <w:tc>
-          <w:p>
-            <w:pPr>
-              <w:jc w:val="left"/>
-              <w:spacing w:after="0"/>
-            </w:pPr>
-            <w:r>
-              <w:t xml:space="preserve">108</w:t>
-            </w:r>
-          </w:p>
-        </w:tc>
-        <w:tc>
-          <w:p>
-            <w:pPr>
-              <w:jc w:val="left"/>
-              <w:spacing w:after="0"/>
-            </w:pPr>
-            <w:r>
-              <w:t xml:space="preserve">Person, Ladon</w:t>
-            </w:r>
-          </w:p>
-          <w:p>
-            <w:pPr>
-              <w:jc w:val="left"/>
-              <w:spacing w:after="0"/>
-            </w:pPr>
-            <w:r>
-              <w:t xml:space="preserve">here is some</w:t>
-            </w:r>
-          </w:p>
-          <w:p>
-            <w:pPr>
-              <w:jc w:val="left"/>
-              <w:spacing w:after="0"/>
-            </w:pPr>
-            <w:r>
-              <w:t xml:space="preserve">more</w:t>
-            </w:r>
-          </w:p>
-        </w:tc>
-        <w:tc>
-          <w:p>
-            <w:pPr>
-              <w:jc w:val="left"/>
-              <w:spacing w:after="0"/>
-            </w:pPr>
-            <w:r>
-              <w:t xml:space="preserve">F</w:t>
-            </w:r>
-          </w:p>
-        </w:tc>
-        <w:tc>
-          <w:p>
-            <w:pPr>
-              <w:jc w:val="right"/>
-              <w:spacing w:after="0"/>
-            </w:pPr>
-            <w:r>
-              <w:t xml:space="preserve">62</w:t>
-            </w:r>
-          </w:p>
-        </w:tc>
-        <w:tc>
-          <w:p>
-            <w:pPr>
-              <w:jc w:val="right"/>
-              <w:spacing w:after="0"/>
-            </w:pPr>
-            <w:r>
-              <w:t xml:space="preserve"> </w:t>
-            </w:r>
-          </w:p>
-        </w:tc>
-      </w:tr>
-      <w:trPr>
-        <w:trHeight w:hRule="exact" w:val="504"/>
-      </w:trPr>
-      <w:tr>
-        <w:tc>
-          <w:p>
-            <w:pPr>
-              <w:jc w:val="left"/>
-              <w:spacing w:after="0"/>
-            </w:pPr>
-            <w:r>
-              <w:t xml:space="preserve">109</w:t>
-            </w:r>
-          </w:p>
-        </w:tc>
-        <w:tc>
-          <w:p>
-            <w:pPr>
-              <w:jc w:val="left"/>
-              <w:spacing w:after="0"/>
-            </w:pPr>
-            <w:r>
-              <w:t xml:space="preserve">Smith,</w:t>
-            </w:r>
-          </w:p>
-          <w:p>
-            <w:pPr>
-              <w:jc w:val="left"/>
-              <w:spacing w:after="0"/>
-            </w:pPr>
-            <w:r>
-              <w:t xml:space="preserve">Shaileigh and</w:t>
-            </w:r>
-          </w:p>
-          <w:p>
-            <w:pPr>
-              <w:jc w:val="left"/>
-              <w:spacing w:after="0"/>
-            </w:pPr>
-            <w:r>
-              <w:t xml:space="preserve">more and more</w:t>
-            </w:r>
-          </w:p>
-          <w:p>
-            <w:pPr>
-              <w:jc w:val="left"/>
-              <w:spacing w:after="0"/>
-            </w:pPr>
-            <w:r>
-              <w:t xml:space="preserve">and even more</w:t>
-            </w:r>
-          </w:p>
-        </w:tc>
-        <w:tc>
-          <w:p>
-            <w:pPr>
-              <w:jc w:val="left"/>
-              <w:spacing w:after="0"/>
-            </w:pPr>
-            <w:r>
-              <w:t xml:space="preserve">M</w:t>
-            </w:r>
-          </w:p>
-        </w:tc>
-        <w:tc>
-          <w:p>
-            <w:pPr>
-              <w:jc w:val="right"/>
-              <w:spacing w:after="0"/>
-            </w:pPr>
-            <w:r>
-              <w:t xml:space="preserve">26</w:t>
-            </w:r>
-          </w:p>
-        </w:tc>
-        <w:tc>
-          <w:p>
-            <w:pPr>
-              <w:jc w:val="right"/>
-              <w:spacing w:after="0"/>
-            </w:pPr>
-            <w:r>
-              <w:t xml:space="preserve"> </w:t>
-            </w:r>
-          </w:p>
-        </w:tc>
-      </w:tr>
-      <w:trPr>
-        <w:trHeight w:hRule="exact" w:val="504"/>
-      </w:trPr>
-      <w:tr>
-        <w:tc>
-          <w:p>
-            <w:pPr>
-              <w:jc w:val="left"/>
-              <w:spacing w:after="0"/>
-            </w:pPr>
-            <w:r>
-              <w:t xml:space="preserve"> </w:t>
-            </w:r>
-          </w:p>
-        </w:tc>
-        <w:tc>
-          <w:p>
-            <w:pPr>
-              <w:jc w:val="left"/>
-              <w:spacing w:after="0"/>
-            </w:pPr>
-            <w:r>
-              <w:t xml:space="preserve"> </w:t>
-            </w:r>
-          </w:p>
-        </w:tc>
-        <w:tc>
-          <w:p>
-            <w:pPr>
-              <w:jc w:val="left"/>
-              <w:spacing w:after="0"/>
-            </w:pPr>
-            <w:r>
-              <w:t xml:space="preserve"> </w:t>
-            </w:r>
-          </w:p>
-        </w:tc>
-        <w:tc>
-          <w:p>
-            <w:pPr>
-              <w:jc w:val="right"/>
-              <w:spacing w:after="0"/>
-            </w:pPr>
-            <w:r>
-              <w:t xml:space="preserve"> </w:t>
-            </w:r>
-          </w:p>
-        </w:tc>
-        <w:tc>
-          <w:p>
-            <w:pPr>
-              <w:jc w:val="right"/>
-              <w:spacing w:after="0"/>
-            </w:pPr>
-            <w:r>
-              <w:t xml:space="preserve"> </w:t>
-            </w:r>
-          </w:p>
-        </w:tc>
-      </w:tr>
     </w:tbl>
-    <w:p>
-      <w:pPr>
-        <w:spacing w:after="8" w:line="260" w:lineRule="auto"/>
-        <w:contextualSpacing/>
-        <w:rPr>
-          <w:sz w:val="20"/>
-        </w:rPr>
-      </w:pPr>
-    </w:p>
     <w:p>
       <w:pPr>
         <w:spacing w:after="8" w:line="260" w:lineRule="auto"/>

</xml_diff>